<commit_message>
Modifications to the SMuFL specification in the light of comments from Joe Berkovitz of Noteflight: added 'description' to 'sets' structure; added fourth value for 'type' in 'sets' structure for large time signature digits; added comment about parentheses being allowed negative side bearings for correct kerning.
</commit_message>
<xml_diff>
--- a/doc/implementation_notes/note_clusters.docx
+++ b/doc/implementation_notes/note_clusters.docx
@@ -1,6 +1,6 @@
 
 <file path=word/document.xml><?xml version="1.0" encoding="utf-8"?>
-<w:document xmlns:wpc="http://schemas.microsoft.com/office/word/2010/wordprocessingCanvas" xmlns:mc="http://schemas.openxmlformats.org/markup-compatibility/2006" xmlns:o="urn:schemas-microsoft-com:office:office" xmlns:r="http://schemas.openxmlformats.org/officeDocument/2006/relationships" xmlns:m="http://schemas.openxmlformats.org/officeDocument/2006/math" xmlns:v="urn:schemas-microsoft-com:vml" xmlns:wp14="http://schemas.microsoft.com/office/word/2010/wordprocessingDrawing" xmlns:wp="http://schemas.openxmlformats.org/drawingml/2006/wordprocessingDrawing" xmlns:w10="urn:schemas-microsoft-com:office:word" xmlns:w="http://schemas.openxmlformats.org/wordprocessingml/2006/main" xmlns:w14="http://schemas.microsoft.com/office/word/2010/wordml" xmlns:wpg="http://schemas.microsoft.com/office/word/2010/wordprocessingGroup" xmlns:wpi="http://schemas.microsoft.com/office/word/2010/wordprocessingInk" xmlns:wne="http://schemas.microsoft.com/office/word/2006/wordml" xmlns:wps="http://schemas.microsoft.com/office/word/2010/wordprocessingShape" mc:Ignorable="w14 wp14">
+<w:document xmlns:wpc="http://schemas.microsoft.com/office/word/2010/wordprocessingCanvas" xmlns:mo="http://schemas.microsoft.com/office/mac/office/2008/main" xmlns:mc="http://schemas.openxmlformats.org/markup-compatibility/2006" xmlns:mv="urn:schemas-microsoft-com:mac:vml" xmlns:o="urn:schemas-microsoft-com:office:office" xmlns:r="http://schemas.openxmlformats.org/officeDocument/2006/relationships" xmlns:m="http://schemas.openxmlformats.org/officeDocument/2006/math" xmlns:v="urn:schemas-microsoft-com:vml" xmlns:wp14="http://schemas.microsoft.com/office/word/2010/wordprocessingDrawing" xmlns:wp="http://schemas.openxmlformats.org/drawingml/2006/wordprocessingDrawing" xmlns:w10="urn:schemas-microsoft-com:office:word" xmlns:w="http://schemas.openxmlformats.org/wordprocessingml/2006/main" xmlns:w14="http://schemas.microsoft.com/office/word/2010/wordml" xmlns:wpg="http://schemas.microsoft.com/office/word/2010/wordprocessingGroup" xmlns:wpi="http://schemas.microsoft.com/office/word/2010/wordprocessingInk" xmlns:wne="http://schemas.microsoft.com/office/word/2006/wordml" xmlns:wps="http://schemas.microsoft.com/office/word/2010/wordprocessingShape" mc:Ignorable="w14 wp14">
   <w:body>
     <w:p>
       <w:pPr>
@@ -37,12 +37,13 @@
         <w:pStyle w:val="Body"/>
       </w:pPr>
       <w:r>
-        <w:t>The combining glyphs for note clusters are designed to allow the creation of clusters of any size, with a scoring application inserting</w:t>
+        <w:t xml:space="preserve">The combining glyphs for note clusters are designed to allow the creation of clusters of any </w:t>
       </w:r>
-      <w:bookmarkStart w:id="0" w:name="_GoBack"/>
-      <w:bookmarkEnd w:id="0"/>
       <w:r>
-        <w:t xml:space="preserve"> the appropriate number of “middle” segments between a single instance of the “top” and “bottom” segments:</w:t>
+        <w:t>interval larger than a third</w:t>
+      </w:r>
+      <w:r>
+        <w:t>, with a scoring application inserting the appropriate number of “middle” segments between a single instance of the “top” and “bottom” segments:</w:t>
       </w:r>
     </w:p>
     <w:p>
@@ -52,7 +53,6 @@
       <w:r>
         <w:rPr>
           <w:noProof/>
-          <w:lang w:val="en-GB" w:eastAsia="en-GB"/>
         </w:rPr>
         <w:drawing>
           <wp:inline distT="0" distB="0" distL="0" distR="0" wp14:anchorId="7402B11B" wp14:editId="265143F5">
@@ -120,7 +120,15 @@
       </w:r>
       <w:proofErr w:type="spellEnd"/>
       <w:r>
-        <w:t xml:space="preserve">, 3 x </w:t>
+        <w:t xml:space="preserve">, </w:t>
+      </w:r>
+      <w:proofErr w:type="gramStart"/>
+      <w:r>
+        <w:t>3 x</w:t>
+      </w:r>
+      <w:proofErr w:type="gramEnd"/>
+      <w:r>
+        <w:t xml:space="preserve"> </w:t>
       </w:r>
       <w:proofErr w:type="spellStart"/>
       <w:r>
@@ -164,15 +172,7 @@
       </w:r>
       <w:proofErr w:type="spellEnd"/>
       <w:r>
-        <w:t xml:space="preserve">, </w:t>
-      </w:r>
-      <w:proofErr w:type="gramStart"/>
-      <w:r>
-        <w:t>1</w:t>
-      </w:r>
-      <w:proofErr w:type="gramEnd"/>
-      <w:r>
-        <w:t xml:space="preserve"> x </w:t>
+        <w:t xml:space="preserve">, 1 x </w:t>
       </w:r>
       <w:proofErr w:type="spellStart"/>
       <w:r>
@@ -184,6 +184,28 @@
       <w:proofErr w:type="spellEnd"/>
       <w:r>
         <w:t>.</w:t>
+      </w:r>
+    </w:p>
+    <w:p>
+      <w:pPr>
+        <w:pStyle w:val="Body"/>
+      </w:pPr>
+      <w:r>
+        <w:t xml:space="preserve">Clusters for intervals of a second or a third are created using a single glyph, e.g. </w:t>
+      </w:r>
+      <w:r>
+        <w:rPr>
+          <w:rStyle w:val="Referencetoglyphname"/>
+        </w:rPr>
+        <w:t>noteheadClusterQuarter2nd</w:t>
+      </w:r>
+      <w:r>
+        <w:t xml:space="preserve">. These glyphs are registered such that the lowest pitch in the cluster is centered around y = 0, so to draw </w:t>
+      </w:r>
+      <w:bookmarkStart w:id="0" w:name="_GoBack"/>
+      <w:bookmarkEnd w:id="0"/>
+      <w:r>
+        <w:t>correctly, the glyph should be positioned on the staff position corresponding to the lowest note in the cluster.</w:t>
       </w:r>
     </w:p>
     <w:p>
@@ -234,7 +256,7 @@
 </file>
 
 <file path=word/endnotes.xml><?xml version="1.0" encoding="utf-8"?>
-<w:endnotes xmlns:wpc="http://schemas.microsoft.com/office/word/2010/wordprocessingCanvas" xmlns:mc="http://schemas.openxmlformats.org/markup-compatibility/2006" xmlns:o="urn:schemas-microsoft-com:office:office" xmlns:r="http://schemas.openxmlformats.org/officeDocument/2006/relationships" xmlns:m="http://schemas.openxmlformats.org/officeDocument/2006/math" xmlns:v="urn:schemas-microsoft-com:vml" xmlns:wp14="http://schemas.microsoft.com/office/word/2010/wordprocessingDrawing" xmlns:wp="http://schemas.openxmlformats.org/drawingml/2006/wordprocessingDrawing" xmlns:w10="urn:schemas-microsoft-com:office:word" xmlns:w="http://schemas.openxmlformats.org/wordprocessingml/2006/main" xmlns:w14="http://schemas.microsoft.com/office/word/2010/wordml" xmlns:wpg="http://schemas.microsoft.com/office/word/2010/wordprocessingGroup" xmlns:wpi="http://schemas.microsoft.com/office/word/2010/wordprocessingInk" xmlns:wne="http://schemas.microsoft.com/office/word/2006/wordml" xmlns:wps="http://schemas.microsoft.com/office/word/2010/wordprocessingShape" mc:Ignorable="w14 wp14">
+<w:endnotes xmlns:wpc="http://schemas.microsoft.com/office/word/2010/wordprocessingCanvas" xmlns:mo="http://schemas.microsoft.com/office/mac/office/2008/main" xmlns:mc="http://schemas.openxmlformats.org/markup-compatibility/2006" xmlns:mv="urn:schemas-microsoft-com:mac:vml" xmlns:o="urn:schemas-microsoft-com:office:office" xmlns:r="http://schemas.openxmlformats.org/officeDocument/2006/relationships" xmlns:m="http://schemas.openxmlformats.org/officeDocument/2006/math" xmlns:v="urn:schemas-microsoft-com:vml" xmlns:wp14="http://schemas.microsoft.com/office/word/2010/wordprocessingDrawing" xmlns:wp="http://schemas.openxmlformats.org/drawingml/2006/wordprocessingDrawing" xmlns:w10="urn:schemas-microsoft-com:office:word" xmlns:w="http://schemas.openxmlformats.org/wordprocessingml/2006/main" xmlns:w14="http://schemas.microsoft.com/office/word/2010/wordml" xmlns:wpg="http://schemas.microsoft.com/office/word/2010/wordprocessingGroup" xmlns:wpi="http://schemas.microsoft.com/office/word/2010/wordprocessingInk" xmlns:wne="http://schemas.microsoft.com/office/word/2006/wordml" xmlns:wps="http://schemas.microsoft.com/office/word/2010/wordprocessingShape" mc:Ignorable="w14 wp14">
   <w:endnote w:type="separator" w:id="-1">
     <w:p>
       <w:pPr>
@@ -259,7 +281,7 @@
 </file>
 
 <file path=word/footnotes.xml><?xml version="1.0" encoding="utf-8"?>
-<w:footnotes xmlns:wpc="http://schemas.microsoft.com/office/word/2010/wordprocessingCanvas" xmlns:mc="http://schemas.openxmlformats.org/markup-compatibility/2006" xmlns:o="urn:schemas-microsoft-com:office:office" xmlns:r="http://schemas.openxmlformats.org/officeDocument/2006/relationships" xmlns:m="http://schemas.openxmlformats.org/officeDocument/2006/math" xmlns:v="urn:schemas-microsoft-com:vml" xmlns:wp14="http://schemas.microsoft.com/office/word/2010/wordprocessingDrawing" xmlns:wp="http://schemas.openxmlformats.org/drawingml/2006/wordprocessingDrawing" xmlns:w10="urn:schemas-microsoft-com:office:word" xmlns:w="http://schemas.openxmlformats.org/wordprocessingml/2006/main" xmlns:w14="http://schemas.microsoft.com/office/word/2010/wordml" xmlns:wpg="http://schemas.microsoft.com/office/word/2010/wordprocessingGroup" xmlns:wpi="http://schemas.microsoft.com/office/word/2010/wordprocessingInk" xmlns:wne="http://schemas.microsoft.com/office/word/2006/wordml" xmlns:wps="http://schemas.microsoft.com/office/word/2010/wordprocessingShape" mc:Ignorable="w14 wp14">
+<w:footnotes xmlns:wpc="http://schemas.microsoft.com/office/word/2010/wordprocessingCanvas" xmlns:mo="http://schemas.microsoft.com/office/mac/office/2008/main" xmlns:mc="http://schemas.openxmlformats.org/markup-compatibility/2006" xmlns:mv="urn:schemas-microsoft-com:mac:vml" xmlns:o="urn:schemas-microsoft-com:office:office" xmlns:r="http://schemas.openxmlformats.org/officeDocument/2006/relationships" xmlns:m="http://schemas.openxmlformats.org/officeDocument/2006/math" xmlns:v="urn:schemas-microsoft-com:vml" xmlns:wp14="http://schemas.microsoft.com/office/word/2010/wordprocessingDrawing" xmlns:wp="http://schemas.openxmlformats.org/drawingml/2006/wordprocessingDrawing" xmlns:w10="urn:schemas-microsoft-com:office:word" xmlns:w="http://schemas.openxmlformats.org/wordprocessingml/2006/main" xmlns:w14="http://schemas.microsoft.com/office/word/2010/wordml" xmlns:wpg="http://schemas.microsoft.com/office/word/2010/wordprocessingGroup" xmlns:wpi="http://schemas.microsoft.com/office/word/2010/wordprocessingInk" xmlns:wne="http://schemas.microsoft.com/office/word/2006/wordml" xmlns:wps="http://schemas.microsoft.com/office/word/2010/wordprocessingShape" mc:Ignorable="w14 wp14">
   <w:footnote w:type="separator" w:id="-1">
     <w:p>
       <w:pPr>
@@ -284,38 +306,25 @@
 </file>
 
 <file path=word/header1.xml><?xml version="1.0" encoding="utf-8"?>
-<w:hdr xmlns:wpc="http://schemas.microsoft.com/office/word/2010/wordprocessingCanvas" xmlns:mc="http://schemas.openxmlformats.org/markup-compatibility/2006" xmlns:o="urn:schemas-microsoft-com:office:office" xmlns:r="http://schemas.openxmlformats.org/officeDocument/2006/relationships" xmlns:m="http://schemas.openxmlformats.org/officeDocument/2006/math" xmlns:v="urn:schemas-microsoft-com:vml" xmlns:wp14="http://schemas.microsoft.com/office/word/2010/wordprocessingDrawing" xmlns:wp="http://schemas.openxmlformats.org/drawingml/2006/wordprocessingDrawing" xmlns:w10="urn:schemas-microsoft-com:office:word" xmlns:w="http://schemas.openxmlformats.org/wordprocessingml/2006/main" xmlns:w14="http://schemas.microsoft.com/office/word/2010/wordml" xmlns:wpg="http://schemas.microsoft.com/office/word/2010/wordprocessingGroup" xmlns:wpi="http://schemas.microsoft.com/office/word/2010/wordprocessingInk" xmlns:wne="http://schemas.microsoft.com/office/word/2006/wordml" xmlns:wps="http://schemas.microsoft.com/office/word/2010/wordprocessingShape" mc:Ignorable="w14 wp14">
+<w:hdr xmlns:wpc="http://schemas.microsoft.com/office/word/2010/wordprocessingCanvas" xmlns:mo="http://schemas.microsoft.com/office/mac/office/2008/main" xmlns:mc="http://schemas.openxmlformats.org/markup-compatibility/2006" xmlns:mv="urn:schemas-microsoft-com:mac:vml" xmlns:o="urn:schemas-microsoft-com:office:office" xmlns:r="http://schemas.openxmlformats.org/officeDocument/2006/relationships" xmlns:m="http://schemas.openxmlformats.org/officeDocument/2006/math" xmlns:v="urn:schemas-microsoft-com:vml" xmlns:wp14="http://schemas.microsoft.com/office/word/2010/wordprocessingDrawing" xmlns:wp="http://schemas.openxmlformats.org/drawingml/2006/wordprocessingDrawing" xmlns:w10="urn:schemas-microsoft-com:office:word" xmlns:w="http://schemas.openxmlformats.org/wordprocessingml/2006/main" xmlns:w14="http://schemas.microsoft.com/office/word/2010/wordml" xmlns:wpg="http://schemas.microsoft.com/office/word/2010/wordprocessingGroup" xmlns:wpi="http://schemas.microsoft.com/office/word/2010/wordprocessingInk" xmlns:wne="http://schemas.microsoft.com/office/word/2006/wordml" xmlns:wps="http://schemas.microsoft.com/office/word/2010/wordprocessingShape" mc:Ignorable="w14 wp14">
   <w:p>
     <w:pPr>
       <w:pStyle w:val="Header"/>
     </w:pPr>
-    <w:r>
-      <w:fldChar w:fldCharType="begin"/>
-    </w:r>
-    <w:r>
-      <w:instrText xml:space="preserve"> STYLEREF "Heading 1" \* MERGEFORMAT </w:instrText>
-    </w:r>
-    <w:r>
-      <w:fldChar w:fldCharType="separate"/>
-    </w:r>
-    <w:r>
-      <w:rPr>
-        <w:noProof/>
-      </w:rPr>
-      <w:t>Staff brackets (U+E000–U+E01F)</w:t>
-    </w:r>
-    <w:r>
-      <w:rPr>
-        <w:noProof/>
-      </w:rPr>
-      <w:fldChar w:fldCharType="end"/>
-    </w:r>
+    <w:fldSimple w:instr=" STYLEREF &quot;Heading 1&quot; \* MERGEFORMAT ">
+      <w:r>
+        <w:rPr>
+          <w:noProof/>
+        </w:rPr>
+        <w:t>Staff brackets (U+E000–U+E01F)</w:t>
+      </w:r>
+    </w:fldSimple>
   </w:p>
 </w:hdr>
 </file>
 
 <file path=word/numbering.xml><?xml version="1.0" encoding="utf-8"?>
-<w:numbering xmlns:wpc="http://schemas.microsoft.com/office/word/2010/wordprocessingCanvas" xmlns:mc="http://schemas.openxmlformats.org/markup-compatibility/2006" xmlns:o="urn:schemas-microsoft-com:office:office" xmlns:r="http://schemas.openxmlformats.org/officeDocument/2006/relationships" xmlns:m="http://schemas.openxmlformats.org/officeDocument/2006/math" xmlns:v="urn:schemas-microsoft-com:vml" xmlns:wp14="http://schemas.microsoft.com/office/word/2010/wordprocessingDrawing" xmlns:wp="http://schemas.openxmlformats.org/drawingml/2006/wordprocessingDrawing" xmlns:w10="urn:schemas-microsoft-com:office:word" xmlns:w="http://schemas.openxmlformats.org/wordprocessingml/2006/main" xmlns:w14="http://schemas.microsoft.com/office/word/2010/wordml" xmlns:wpg="http://schemas.microsoft.com/office/word/2010/wordprocessingGroup" xmlns:wpi="http://schemas.microsoft.com/office/word/2010/wordprocessingInk" xmlns:wne="http://schemas.microsoft.com/office/word/2006/wordml" xmlns:wps="http://schemas.microsoft.com/office/word/2010/wordprocessingShape" mc:Ignorable="w14 wp14">
+<w:numbering xmlns:wpc="http://schemas.microsoft.com/office/word/2010/wordprocessingCanvas" xmlns:mo="http://schemas.microsoft.com/office/mac/office/2008/main" xmlns:mc="http://schemas.openxmlformats.org/markup-compatibility/2006" xmlns:mv="urn:schemas-microsoft-com:mac:vml" xmlns:o="urn:schemas-microsoft-com:office:office" xmlns:r="http://schemas.openxmlformats.org/officeDocument/2006/relationships" xmlns:m="http://schemas.openxmlformats.org/officeDocument/2006/math" xmlns:v="urn:schemas-microsoft-com:vml" xmlns:wp14="http://schemas.microsoft.com/office/word/2010/wordprocessingDrawing" xmlns:wp="http://schemas.openxmlformats.org/drawingml/2006/wordprocessingDrawing" xmlns:w10="urn:schemas-microsoft-com:office:word" xmlns:w="http://schemas.openxmlformats.org/wordprocessingml/2006/main" xmlns:w14="http://schemas.microsoft.com/office/word/2010/wordml" xmlns:wpg="http://schemas.microsoft.com/office/word/2010/wordprocessingGroup" xmlns:wpi="http://schemas.microsoft.com/office/word/2010/wordprocessingInk" xmlns:wne="http://schemas.microsoft.com/office/word/2006/wordml" xmlns:wps="http://schemas.microsoft.com/office/word/2010/wordprocessingShape" mc:Ignorable="w14 wp14">
   <w:abstractNum w:abstractNumId="0">
     <w:nsid w:val="FFFFFF1D"/>
     <w:multiLevelType w:val="multilevel"/>
@@ -1403,7 +1412,7 @@
     </w:rPrDefault>
     <w:pPrDefault/>
   </w:docDefaults>
-  <w:latentStyles w:defLockedState="0" w:defUIPriority="99" w:defSemiHidden="1" w:defUnhideWhenUsed="1" w:defQFormat="0" w:count="267">
+  <w:latentStyles w:defLockedState="0" w:defUIPriority="99" w:defSemiHidden="1" w:defUnhideWhenUsed="1" w:defQFormat="0" w:count="276">
     <w:lsdException w:name="Normal" w:semiHidden="0" w:uiPriority="0" w:unhideWhenUsed="0" w:qFormat="1"/>
     <w:lsdException w:name="heading 1" w:semiHidden="0" w:uiPriority="9" w:unhideWhenUsed="0" w:qFormat="1"/>
     <w:lsdException w:name="heading 2" w:uiPriority="9" w:qFormat="1"/>
@@ -2411,7 +2420,7 @@
 </file>
 
 <file path=word/stylesWithEffects.xml><?xml version="1.0" encoding="utf-8"?>
-<w:styles xmlns:wpc="http://schemas.microsoft.com/office/word/2010/wordprocessingCanvas" xmlns:mc="http://schemas.openxmlformats.org/markup-compatibility/2006" xmlns:o="urn:schemas-microsoft-com:office:office" xmlns:r="http://schemas.openxmlformats.org/officeDocument/2006/relationships" xmlns:m="http://schemas.openxmlformats.org/officeDocument/2006/math" xmlns:v="urn:schemas-microsoft-com:vml" xmlns:wp14="http://schemas.microsoft.com/office/word/2010/wordprocessingDrawing" xmlns:wp="http://schemas.openxmlformats.org/drawingml/2006/wordprocessingDrawing" xmlns:w10="urn:schemas-microsoft-com:office:word" xmlns:w="http://schemas.openxmlformats.org/wordprocessingml/2006/main" xmlns:w14="http://schemas.microsoft.com/office/word/2010/wordml" xmlns:wpg="http://schemas.microsoft.com/office/word/2010/wordprocessingGroup" xmlns:wpi="http://schemas.microsoft.com/office/word/2010/wordprocessingInk" xmlns:wne="http://schemas.microsoft.com/office/word/2006/wordml" xmlns:wps="http://schemas.microsoft.com/office/word/2010/wordprocessingShape" mc:Ignorable="w14 wp14">
+<w:styles xmlns:wpc="http://schemas.microsoft.com/office/word/2010/wordprocessingCanvas" xmlns:mo="http://schemas.microsoft.com/office/mac/office/2008/main" xmlns:mc="http://schemas.openxmlformats.org/markup-compatibility/2006" xmlns:mv="urn:schemas-microsoft-com:mac:vml" xmlns:o="urn:schemas-microsoft-com:office:office" xmlns:r="http://schemas.openxmlformats.org/officeDocument/2006/relationships" xmlns:m="http://schemas.openxmlformats.org/officeDocument/2006/math" xmlns:v="urn:schemas-microsoft-com:vml" xmlns:wp14="http://schemas.microsoft.com/office/word/2010/wordprocessingDrawing" xmlns:wp="http://schemas.openxmlformats.org/drawingml/2006/wordprocessingDrawing" xmlns:w10="urn:schemas-microsoft-com:office:word" xmlns:w="http://schemas.openxmlformats.org/wordprocessingml/2006/main" xmlns:w14="http://schemas.microsoft.com/office/word/2010/wordml" xmlns:wpg="http://schemas.microsoft.com/office/word/2010/wordprocessingGroup" xmlns:wpi="http://schemas.microsoft.com/office/word/2010/wordprocessingInk" xmlns:wne="http://schemas.microsoft.com/office/word/2006/wordml" xmlns:wps="http://schemas.microsoft.com/office/word/2010/wordprocessingShape" mc:Ignorable="w14 wp14">
   <w:docDefaults>
     <w:rPrDefault>
       <w:rPr>
@@ -2423,7 +2432,7 @@
     </w:rPrDefault>
     <w:pPrDefault/>
   </w:docDefaults>
-  <w:latentStyles w:defLockedState="0" w:defUIPriority="99" w:defSemiHidden="1" w:defUnhideWhenUsed="1" w:defQFormat="0" w:count="267">
+  <w:latentStyles w:defLockedState="0" w:defUIPriority="99" w:defSemiHidden="1" w:defUnhideWhenUsed="1" w:defQFormat="0" w:count="276">
     <w:lsdException w:name="Normal" w:semiHidden="0" w:uiPriority="0" w:unhideWhenUsed="0" w:qFormat="1"/>
     <w:lsdException w:name="heading 1" w:semiHidden="0" w:uiPriority="9" w:unhideWhenUsed="0" w:qFormat="1"/>
     <w:lsdException w:name="heading 2" w:uiPriority="9" w:qFormat="1"/>
@@ -3755,7 +3764,7 @@
 </file>
 
 <file path=customXml/itemProps1.xml><?xml version="1.0" encoding="utf-8"?>
-<ds:datastoreItem xmlns:ds="http://schemas.openxmlformats.org/officeDocument/2006/customXml" ds:itemID="{720D99A6-CD25-47B2-BA49-0D5AA85BE0E9}">
+<ds:datastoreItem xmlns:ds="http://schemas.openxmlformats.org/officeDocument/2006/customXml" ds:itemID="{46C7D2DA-9E57-EF4A-B15D-6703A634FE3E}">
   <ds:schemaRefs>
     <ds:schemaRef ds:uri="http://schemas.openxmlformats.org/officeDocument/2006/bibliography"/>
   </ds:schemaRefs>

</xml_diff>